<commit_message>
Assignment 2 ref brief generated
</commit_message>
<xml_diff>
--- a/GAM240/ref/2/2019-20-gam240-assignment-2-ref-brief.docx
+++ b/GAM240/ref/2/2019-20-gam240-assignment-2-ref-brief.docx
@@ -1,6 +1,6 @@
 
 <file path=word/document.xml><?xml version="1.0" encoding="utf-8"?>
-<w:document xmlns:wpc="http://schemas.microsoft.com/office/word/2010/wordprocessingCanvas" xmlns:cx="http://schemas.microsoft.com/office/drawing/2014/chartex" xmlns:cx1="http://schemas.microsoft.com/office/drawing/2015/9/8/chartex" xmlns:cx2="http://schemas.microsoft.com/office/drawing/2015/10/21/chartex" xmlns:cx3="http://schemas.microsoft.com/office/drawing/2016/5/9/chartex" xmlns:cx4="http://schemas.microsoft.com/office/drawing/2016/5/10/chartex" xmlns:cx5="http://schemas.microsoft.com/office/drawing/2016/5/11/chartex" xmlns:cx6="http://schemas.microsoft.com/office/drawing/2016/5/12/chartex" xmlns:cx7="http://schemas.microsoft.com/office/drawing/2016/5/13/chartex" xmlns:cx8="http://schemas.microsoft.com/office/drawing/2016/5/14/chartex" xmlns:mc="http://schemas.openxmlformats.org/markup-compatibility/2006" xmlns:aink="http://schemas.microsoft.com/office/drawing/2016/ink" xmlns:am3d="http://schemas.microsoft.com/office/drawing/2017/model3d" xmlns:o="urn:schemas-microsoft-com:office:office" xmlns:r="http://schemas.openxmlformats.org/officeDocument/2006/relationships" xmlns:m="http://schemas.openxmlformats.org/officeDocument/2006/math" xmlns:v="urn:schemas-microsoft-com:vml" xmlns:wp14="http://schemas.microsoft.com/office/word/2010/wordprocessingDrawing" xmlns:wp="http://schemas.openxmlformats.org/drawingml/2006/wordprocessingDrawing" xmlns:w10="urn:schemas-microsoft-com:office:word" xmlns:w="http://schemas.openxmlformats.org/wordprocessingml/2006/main" xmlns:w14="http://schemas.microsoft.com/office/word/2010/wordml" xmlns:w15="http://schemas.microsoft.com/office/word/2012/wordml" xmlns:w16cid="http://schemas.microsoft.com/office/word/2016/wordml/cid" xmlns:w16se="http://schemas.microsoft.com/office/word/2015/wordml/symex" xmlns:wpg="http://schemas.microsoft.com/office/word/2010/wordprocessingGroup" xmlns:wpi="http://schemas.microsoft.com/office/word/2010/wordprocessingInk" xmlns:wne="http://schemas.microsoft.com/office/word/2006/wordml" xmlns:wps="http://schemas.microsoft.com/office/word/2010/wordprocessingShape" mc:Ignorable="w14 w15 w16se w16cid wp14">
+<w:document xmlns:wpc="http://schemas.microsoft.com/office/word/2010/wordprocessingCanvas" xmlns:cx="http://schemas.microsoft.com/office/drawing/2014/chartex" xmlns:cx1="http://schemas.microsoft.com/office/drawing/2015/9/8/chartex" xmlns:cx2="http://schemas.microsoft.com/office/drawing/2015/10/21/chartex" xmlns:cx3="http://schemas.microsoft.com/office/drawing/2016/5/9/chartex" xmlns:cx4="http://schemas.microsoft.com/office/drawing/2016/5/10/chartex" xmlns:cx5="http://schemas.microsoft.com/office/drawing/2016/5/11/chartex" xmlns:cx6="http://schemas.microsoft.com/office/drawing/2016/5/12/chartex" xmlns:cx7="http://schemas.microsoft.com/office/drawing/2016/5/13/chartex" xmlns:cx8="http://schemas.microsoft.com/office/drawing/2016/5/14/chartex" xmlns:mc="http://schemas.openxmlformats.org/markup-compatibility/2006" xmlns:aink="http://schemas.microsoft.com/office/drawing/2016/ink" xmlns:am3d="http://schemas.microsoft.com/office/drawing/2017/model3d" xmlns:o="urn:schemas-microsoft-com:office:office" xmlns:r="http://schemas.openxmlformats.org/officeDocument/2006/relationships" xmlns:m="http://schemas.openxmlformats.org/officeDocument/2006/math" xmlns:v="urn:schemas-microsoft-com:vml" xmlns:wp14="http://schemas.microsoft.com/office/word/2010/wordprocessingDrawing" xmlns:wp="http://schemas.openxmlformats.org/drawingml/2006/wordprocessingDrawing" xmlns:w10="urn:schemas-microsoft-com:office:word" xmlns:w="http://schemas.openxmlformats.org/wordprocessingml/2006/main" xmlns:w14="http://schemas.microsoft.com/office/word/2010/wordml" xmlns:w15="http://schemas.microsoft.com/office/word/2012/wordml" xmlns:w16cex="http://schemas.microsoft.com/office/word/2018/wordml/cex" xmlns:w16cid="http://schemas.microsoft.com/office/word/2016/wordml/cid" xmlns:w16="http://schemas.microsoft.com/office/word/2018/wordml" xmlns:w16se="http://schemas.microsoft.com/office/word/2015/wordml/symex" xmlns:wpg="http://schemas.microsoft.com/office/word/2010/wordprocessingGroup" xmlns:wpi="http://schemas.microsoft.com/office/word/2010/wordprocessingInk" xmlns:wne="http://schemas.microsoft.com/office/word/2006/wordml" xmlns:wps="http://schemas.microsoft.com/office/word/2010/wordprocessingShape" mc:Ignorable="w14 w15 w16se w16cid w16 w16cex wp14">
   <w:body>
     <w:p>
       <w:pPr>
@@ -12,9 +12,26 @@
             <v:stroke joinstyle="miter"/>
             <v:path gradientshapeok="t" o:connecttype="rect"/>
           </v:shapetype>
-          <v:shape id="_x0000_s1027" type="#_x0000_t202" alt="" style="position:absolute;left:0;text-align:left;margin-left:10.7pt;margin-top:13.9pt;width:522.6pt;height:30.15pt;z-index:251665408;mso-wrap-style:square;mso-wrap-edited:f;mso-width-percent:0;mso-height-percent:0;mso-width-percent:0;mso-height-percent:0;v-text-anchor:top" filled="f" stroked="f">
+          <v:shape id="_x0000_s1027" type="#_x0000_t202" alt="" style="position:absolute;left:0;text-align:left;margin-left:11pt;margin-top:14.4pt;width:522.6pt;height:58pt;z-index:251665408;mso-wrap-style:square;mso-wrap-edited:f;mso-width-percent:0;mso-height-percent:0;mso-width-percent:0;mso-height-percent:0;v-text-anchor:top" filled="f" stroked="f">
             <v:textbox style="mso-next-textbox:#_x0000_s1027" inset="0,0,0,0">
               <w:txbxContent>
+                <w:p>
+                  <w:pPr>
+                    <w:spacing w:line="587" w:lineRule="exact"/>
+                    <w:jc w:val="right"/>
+                    <w:rPr>
+                      <w:color w:val="FFFFFF" w:themeColor="background1"/>
+                      <w:sz w:val="49"/>
+                    </w:rPr>
+                  </w:pPr>
+                  <w:r>
+                    <w:rPr>
+                      <w:color w:val="FFFFFF" w:themeColor="background1"/>
+                      <w:sz w:val="49"/>
+                    </w:rPr>
+                    <w:t>REFERRAL/DEFERAL</w:t>
+                  </w:r>
+                </w:p>
                 <w:p>
                   <w:pPr>
                     <w:spacing w:line="587" w:lineRule="exact"/>
@@ -404,7 +421,7 @@
                   <v:path o:extrusionok="f" gradientshapeok="t" o:connecttype="rect"/>
                   <o:lock v:ext="edit" aspectratio="t"/>
                 </v:shapetype>
-                <v:shape id="_x0000_i1025" type="#_x0000_t75" alt="/var/folders/v7/bjz4cys124x93w_t3bjp7dgw0000gn/T/com.microsoft.Word/Content.MSO/126A0695.tmp" style="width:171.65pt;height:171.65pt;mso-width-percent:0;mso-height-percent:0;mso-width-percent:0;mso-height-percent:0">
+                <v:shape id="_x0000_i1025" type="#_x0000_t75" alt="/var/folders/v7/bjz4cys124x93w_t3bjp7dgw0000gn/T/com.microsoft.Word/Content.MSO/126A0695.tmp" style="width:172pt;height:172pt;mso-width-percent:0;mso-height-percent:0;mso-width-percent:0;mso-height-percent:0">
                   <v:imagedata r:id="rId9" o:title="126A0695"/>
                 </v:shape>
               </w:pict>
@@ -923,10 +940,7 @@
               <w:pStyle w:val="Heading1"/>
             </w:pPr>
             <w:r>
-              <w:t>Business</w:t>
-            </w:r>
-            <w:r>
-              <w:t xml:space="preserve"> Evaluation</w:t>
+              <w:t>Business Evaluation</w:t>
             </w:r>
           </w:p>
           <w:p>
@@ -2531,8 +2545,6 @@
               </w:rPr>
               <w:t> </w:t>
             </w:r>
-            <w:bookmarkStart w:id="0" w:name="_GoBack"/>
-            <w:bookmarkEnd w:id="0"/>
           </w:p>
         </w:tc>
         <w:tc>
@@ -3509,62 +3521,44 @@
                 <w:szCs w:val="16"/>
                 <w:lang w:val="en-GB" w:eastAsia="en-GB"/>
               </w:rPr>
-              <w:t>Fairly</w:t>
-            </w:r>
-            <w:r>
-              <w:rPr>
-                <w:rFonts w:ascii="Calibri" w:eastAsia="Times New Roman" w:hAnsi="Calibri" w:cs="Times New Roman"/>
-                <w:sz w:val="16"/>
-                <w:szCs w:val="16"/>
-                <w:lang w:val="en-GB" w:eastAsia="en-GB"/>
-              </w:rPr>
-              <w:t xml:space="preserve"> clear unique selling points of the game. </w:t>
-            </w:r>
-          </w:p>
-          <w:p>
-            <w:pPr>
-              <w:widowControl/>
-              <w:autoSpaceDE/>
-              <w:autoSpaceDN/>
-              <w:textAlignment w:val="baseline"/>
-              <w:rPr>
-                <w:rFonts w:ascii="Calibri" w:eastAsia="Times New Roman" w:hAnsi="Calibri" w:cs="Times New Roman"/>
-                <w:sz w:val="16"/>
-                <w:szCs w:val="16"/>
-                <w:lang w:val="en-GB" w:eastAsia="en-GB"/>
-              </w:rPr>
-            </w:pPr>
-          </w:p>
-          <w:p>
-            <w:pPr>
-              <w:widowControl/>
-              <w:autoSpaceDE/>
-              <w:autoSpaceDN/>
-              <w:textAlignment w:val="baseline"/>
-              <w:rPr>
-                <w:rFonts w:ascii="Calibri" w:eastAsia="Times New Roman" w:hAnsi="Calibri" w:cs="Times New Roman"/>
-                <w:sz w:val="16"/>
-                <w:szCs w:val="16"/>
-                <w:lang w:val="en-GB" w:eastAsia="en-GB"/>
-              </w:rPr>
-            </w:pPr>
-            <w:r>
-              <w:rPr>
-                <w:rFonts w:ascii="Calibri" w:eastAsia="Times New Roman" w:hAnsi="Calibri" w:cs="Times New Roman"/>
-                <w:sz w:val="16"/>
-                <w:szCs w:val="16"/>
-                <w:lang w:val="en-GB" w:eastAsia="en-GB"/>
-              </w:rPr>
-              <w:t xml:space="preserve">There is </w:t>
-            </w:r>
-            <w:r>
-              <w:rPr>
-                <w:rFonts w:ascii="Calibri" w:eastAsia="Times New Roman" w:hAnsi="Calibri" w:cs="Times New Roman"/>
-                <w:sz w:val="16"/>
-                <w:szCs w:val="16"/>
-                <w:lang w:val="en-GB" w:eastAsia="en-GB"/>
-              </w:rPr>
-              <w:t>some comparative analysis of the USP of the rival games</w:t>
+              <w:t xml:space="preserve">Fairly clear unique selling points of the game. </w:t>
+            </w:r>
+          </w:p>
+          <w:p>
+            <w:pPr>
+              <w:widowControl/>
+              <w:autoSpaceDE/>
+              <w:autoSpaceDN/>
+              <w:textAlignment w:val="baseline"/>
+              <w:rPr>
+                <w:rFonts w:ascii="Calibri" w:eastAsia="Times New Roman" w:hAnsi="Calibri" w:cs="Times New Roman"/>
+                <w:sz w:val="16"/>
+                <w:szCs w:val="16"/>
+                <w:lang w:val="en-GB" w:eastAsia="en-GB"/>
+              </w:rPr>
+            </w:pPr>
+          </w:p>
+          <w:p>
+            <w:pPr>
+              <w:widowControl/>
+              <w:autoSpaceDE/>
+              <w:autoSpaceDN/>
+              <w:textAlignment w:val="baseline"/>
+              <w:rPr>
+                <w:rFonts w:ascii="Calibri" w:eastAsia="Times New Roman" w:hAnsi="Calibri" w:cs="Times New Roman"/>
+                <w:sz w:val="16"/>
+                <w:szCs w:val="16"/>
+                <w:lang w:val="en-GB" w:eastAsia="en-GB"/>
+              </w:rPr>
+            </w:pPr>
+            <w:r>
+              <w:rPr>
+                <w:rFonts w:ascii="Calibri" w:eastAsia="Times New Roman" w:hAnsi="Calibri" w:cs="Times New Roman"/>
+                <w:sz w:val="16"/>
+                <w:szCs w:val="16"/>
+                <w:lang w:val="en-GB" w:eastAsia="en-GB"/>
+              </w:rPr>
+              <w:t>There is some comparative analysis of the USP of the rival games</w:t>
             </w:r>
           </w:p>
         </w:tc>
@@ -4679,16 +4673,7 @@
                 <w:szCs w:val="16"/>
                 <w:lang w:val="en-GB" w:eastAsia="en-GB"/>
               </w:rPr>
-              <w:t xml:space="preserve">, </w:t>
-            </w:r>
-            <w:r>
-              <w:rPr>
-                <w:rFonts w:ascii="Calibri" w:eastAsia="Times New Roman" w:hAnsi="Calibri" w:cs="Times New Roman"/>
-                <w:sz w:val="16"/>
-                <w:szCs w:val="16"/>
-                <w:lang w:val="en-GB" w:eastAsia="en-GB"/>
-              </w:rPr>
-              <w:t>break even points etc</w:t>
+              <w:t>, break even points etc</w:t>
             </w:r>
           </w:p>
           <w:p>
@@ -8823,7 +8808,7 @@
 </file>
 
 <file path=word/endnotes.xml><?xml version="1.0" encoding="utf-8"?>
-<w:endnotes xmlns:wpc="http://schemas.microsoft.com/office/word/2010/wordprocessingCanvas" xmlns:cx="http://schemas.microsoft.com/office/drawing/2014/chartex" xmlns:cx1="http://schemas.microsoft.com/office/drawing/2015/9/8/chartex" xmlns:cx2="http://schemas.microsoft.com/office/drawing/2015/10/21/chartex" xmlns:cx3="http://schemas.microsoft.com/office/drawing/2016/5/9/chartex" xmlns:cx4="http://schemas.microsoft.com/office/drawing/2016/5/10/chartex" xmlns:cx5="http://schemas.microsoft.com/office/drawing/2016/5/11/chartex" xmlns:cx6="http://schemas.microsoft.com/office/drawing/2016/5/12/chartex" xmlns:cx7="http://schemas.microsoft.com/office/drawing/2016/5/13/chartex" xmlns:cx8="http://schemas.microsoft.com/office/drawing/2016/5/14/chartex" xmlns:mc="http://schemas.openxmlformats.org/markup-compatibility/2006" xmlns:aink="http://schemas.microsoft.com/office/drawing/2016/ink" xmlns:am3d="http://schemas.microsoft.com/office/drawing/2017/model3d" xmlns:o="urn:schemas-microsoft-com:office:office" xmlns:r="http://schemas.openxmlformats.org/officeDocument/2006/relationships" xmlns:m="http://schemas.openxmlformats.org/officeDocument/2006/math" xmlns:v="urn:schemas-microsoft-com:vml" xmlns:wp14="http://schemas.microsoft.com/office/word/2010/wordprocessingDrawing" xmlns:wp="http://schemas.openxmlformats.org/drawingml/2006/wordprocessingDrawing" xmlns:w10="urn:schemas-microsoft-com:office:word" xmlns:w="http://schemas.openxmlformats.org/wordprocessingml/2006/main" xmlns:w14="http://schemas.microsoft.com/office/word/2010/wordml" xmlns:w15="http://schemas.microsoft.com/office/word/2012/wordml" xmlns:w16cid="http://schemas.microsoft.com/office/word/2016/wordml/cid" xmlns:w16se="http://schemas.microsoft.com/office/word/2015/wordml/symex" xmlns:wpg="http://schemas.microsoft.com/office/word/2010/wordprocessingGroup" xmlns:wpi="http://schemas.microsoft.com/office/word/2010/wordprocessingInk" xmlns:wne="http://schemas.microsoft.com/office/word/2006/wordml" xmlns:wps="http://schemas.microsoft.com/office/word/2010/wordprocessingShape" mc:Ignorable="w14 w15 w16se w16cid wp14">
+<w:endnotes xmlns:wpc="http://schemas.microsoft.com/office/word/2010/wordprocessingCanvas" xmlns:cx="http://schemas.microsoft.com/office/drawing/2014/chartex" xmlns:cx1="http://schemas.microsoft.com/office/drawing/2015/9/8/chartex" xmlns:cx2="http://schemas.microsoft.com/office/drawing/2015/10/21/chartex" xmlns:cx3="http://schemas.microsoft.com/office/drawing/2016/5/9/chartex" xmlns:cx4="http://schemas.microsoft.com/office/drawing/2016/5/10/chartex" xmlns:cx5="http://schemas.microsoft.com/office/drawing/2016/5/11/chartex" xmlns:cx6="http://schemas.microsoft.com/office/drawing/2016/5/12/chartex" xmlns:cx7="http://schemas.microsoft.com/office/drawing/2016/5/13/chartex" xmlns:cx8="http://schemas.microsoft.com/office/drawing/2016/5/14/chartex" xmlns:mc="http://schemas.openxmlformats.org/markup-compatibility/2006" xmlns:aink="http://schemas.microsoft.com/office/drawing/2016/ink" xmlns:am3d="http://schemas.microsoft.com/office/drawing/2017/model3d" xmlns:o="urn:schemas-microsoft-com:office:office" xmlns:r="http://schemas.openxmlformats.org/officeDocument/2006/relationships" xmlns:m="http://schemas.openxmlformats.org/officeDocument/2006/math" xmlns:v="urn:schemas-microsoft-com:vml" xmlns:wp14="http://schemas.microsoft.com/office/word/2010/wordprocessingDrawing" xmlns:wp="http://schemas.openxmlformats.org/drawingml/2006/wordprocessingDrawing" xmlns:w10="urn:schemas-microsoft-com:office:word" xmlns:w="http://schemas.openxmlformats.org/wordprocessingml/2006/main" xmlns:w14="http://schemas.microsoft.com/office/word/2010/wordml" xmlns:w15="http://schemas.microsoft.com/office/word/2012/wordml" xmlns:w16cex="http://schemas.microsoft.com/office/word/2018/wordml/cex" xmlns:w16cid="http://schemas.microsoft.com/office/word/2016/wordml/cid" xmlns:w16="http://schemas.microsoft.com/office/word/2018/wordml" xmlns:w16se="http://schemas.microsoft.com/office/word/2015/wordml/symex" xmlns:wpg="http://schemas.microsoft.com/office/word/2010/wordprocessingGroup" xmlns:wpi="http://schemas.microsoft.com/office/word/2010/wordprocessingInk" xmlns:wne="http://schemas.microsoft.com/office/word/2006/wordml" xmlns:wps="http://schemas.microsoft.com/office/word/2010/wordprocessingShape" mc:Ignorable="w14 w15 w16se w16cid w16 w16cex wp14">
   <w:endnote w:type="separator" w:id="-1">
     <w:p>
       <w:r>
@@ -8842,26 +8827,21 @@
 </file>
 
 <file path=word/footer1.xml><?xml version="1.0" encoding="utf-8"?>
-<w:ftr xmlns:wpc="http://schemas.microsoft.com/office/word/2010/wordprocessingCanvas" xmlns:cx="http://schemas.microsoft.com/office/drawing/2014/chartex" xmlns:cx1="http://schemas.microsoft.com/office/drawing/2015/9/8/chartex" xmlns:cx2="http://schemas.microsoft.com/office/drawing/2015/10/21/chartex" xmlns:cx3="http://schemas.microsoft.com/office/drawing/2016/5/9/chartex" xmlns:cx4="http://schemas.microsoft.com/office/drawing/2016/5/10/chartex" xmlns:cx5="http://schemas.microsoft.com/office/drawing/2016/5/11/chartex" xmlns:cx6="http://schemas.microsoft.com/office/drawing/2016/5/12/chartex" xmlns:cx7="http://schemas.microsoft.com/office/drawing/2016/5/13/chartex" xmlns:cx8="http://schemas.microsoft.com/office/drawing/2016/5/14/chartex" xmlns:mc="http://schemas.openxmlformats.org/markup-compatibility/2006" xmlns:aink="http://schemas.microsoft.com/office/drawing/2016/ink" xmlns:am3d="http://schemas.microsoft.com/office/drawing/2017/model3d" xmlns:o="urn:schemas-microsoft-com:office:office" xmlns:r="http://schemas.openxmlformats.org/officeDocument/2006/relationships" xmlns:m="http://schemas.openxmlformats.org/officeDocument/2006/math" xmlns:v="urn:schemas-microsoft-com:vml" xmlns:wp14="http://schemas.microsoft.com/office/word/2010/wordprocessingDrawing" xmlns:wp="http://schemas.openxmlformats.org/drawingml/2006/wordprocessingDrawing" xmlns:w10="urn:schemas-microsoft-com:office:word" xmlns:w="http://schemas.openxmlformats.org/wordprocessingml/2006/main" xmlns:w14="http://schemas.microsoft.com/office/word/2010/wordml" xmlns:w15="http://schemas.microsoft.com/office/word/2012/wordml" xmlns:w16cid="http://schemas.microsoft.com/office/word/2016/wordml/cid" xmlns:w16se="http://schemas.microsoft.com/office/word/2015/wordml/symex" xmlns:wpg="http://schemas.microsoft.com/office/word/2010/wordprocessingGroup" xmlns:wpi="http://schemas.microsoft.com/office/word/2010/wordprocessingInk" xmlns:wne="http://schemas.microsoft.com/office/word/2006/wordml" xmlns:wps="http://schemas.microsoft.com/office/word/2010/wordprocessingShape" mc:Ignorable="w14 w15 w16se w16cid wp14">
+<w:ftr xmlns:wpc="http://schemas.microsoft.com/office/word/2010/wordprocessingCanvas" xmlns:cx="http://schemas.microsoft.com/office/drawing/2014/chartex" xmlns:cx1="http://schemas.microsoft.com/office/drawing/2015/9/8/chartex" xmlns:cx2="http://schemas.microsoft.com/office/drawing/2015/10/21/chartex" xmlns:cx3="http://schemas.microsoft.com/office/drawing/2016/5/9/chartex" xmlns:cx4="http://schemas.microsoft.com/office/drawing/2016/5/10/chartex" xmlns:cx5="http://schemas.microsoft.com/office/drawing/2016/5/11/chartex" xmlns:cx6="http://schemas.microsoft.com/office/drawing/2016/5/12/chartex" xmlns:cx7="http://schemas.microsoft.com/office/drawing/2016/5/13/chartex" xmlns:cx8="http://schemas.microsoft.com/office/drawing/2016/5/14/chartex" xmlns:mc="http://schemas.openxmlformats.org/markup-compatibility/2006" xmlns:aink="http://schemas.microsoft.com/office/drawing/2016/ink" xmlns:am3d="http://schemas.microsoft.com/office/drawing/2017/model3d" xmlns:o="urn:schemas-microsoft-com:office:office" xmlns:r="http://schemas.openxmlformats.org/officeDocument/2006/relationships" xmlns:m="http://schemas.openxmlformats.org/officeDocument/2006/math" xmlns:v="urn:schemas-microsoft-com:vml" xmlns:wp14="http://schemas.microsoft.com/office/word/2010/wordprocessingDrawing" xmlns:wp="http://schemas.openxmlformats.org/drawingml/2006/wordprocessingDrawing" xmlns:w10="urn:schemas-microsoft-com:office:word" xmlns:w="http://schemas.openxmlformats.org/wordprocessingml/2006/main" xmlns:w14="http://schemas.microsoft.com/office/word/2010/wordml" xmlns:w15="http://schemas.microsoft.com/office/word/2012/wordml" xmlns:w16cex="http://schemas.microsoft.com/office/word/2018/wordml/cex" xmlns:w16cid="http://schemas.microsoft.com/office/word/2016/wordml/cid" xmlns:w16="http://schemas.microsoft.com/office/word/2018/wordml" xmlns:w16se="http://schemas.microsoft.com/office/word/2015/wordml/symex" xmlns:wpg="http://schemas.microsoft.com/office/word/2010/wordprocessingGroup" xmlns:wpi="http://schemas.microsoft.com/office/word/2010/wordprocessingInk" xmlns:wne="http://schemas.microsoft.com/office/word/2006/wordml" xmlns:wps="http://schemas.microsoft.com/office/word/2010/wordprocessingShape" mc:Ignorable="w14 w15 w16se w16cid w16 w16cex wp14">
   <w:p>
     <w:pPr>
       <w:pStyle w:val="Footer"/>
       <w:jc w:val="right"/>
     </w:pPr>
-    <w:proofErr w:type="spellStart"/>
     <w:r>
-      <w:t>cont</w:t>
-    </w:r>
-    <w:proofErr w:type="spellEnd"/>
-    <w:r>
-      <w:t>…</w:t>
+      <w:t>cont…</w:t>
     </w:r>
   </w:p>
 </w:ftr>
 </file>
 
 <file path=word/footer2.xml><?xml version="1.0" encoding="utf-8"?>
-<w:ftr xmlns:wpc="http://schemas.microsoft.com/office/word/2010/wordprocessingCanvas" xmlns:cx="http://schemas.microsoft.com/office/drawing/2014/chartex" xmlns:cx1="http://schemas.microsoft.com/office/drawing/2015/9/8/chartex" xmlns:cx2="http://schemas.microsoft.com/office/drawing/2015/10/21/chartex" xmlns:cx3="http://schemas.microsoft.com/office/drawing/2016/5/9/chartex" xmlns:cx4="http://schemas.microsoft.com/office/drawing/2016/5/10/chartex" xmlns:cx5="http://schemas.microsoft.com/office/drawing/2016/5/11/chartex" xmlns:cx6="http://schemas.microsoft.com/office/drawing/2016/5/12/chartex" xmlns:cx7="http://schemas.microsoft.com/office/drawing/2016/5/13/chartex" xmlns:cx8="http://schemas.microsoft.com/office/drawing/2016/5/14/chartex" xmlns:mc="http://schemas.openxmlformats.org/markup-compatibility/2006" xmlns:aink="http://schemas.microsoft.com/office/drawing/2016/ink" xmlns:am3d="http://schemas.microsoft.com/office/drawing/2017/model3d" xmlns:o="urn:schemas-microsoft-com:office:office" xmlns:r="http://schemas.openxmlformats.org/officeDocument/2006/relationships" xmlns:m="http://schemas.openxmlformats.org/officeDocument/2006/math" xmlns:v="urn:schemas-microsoft-com:vml" xmlns:wp14="http://schemas.microsoft.com/office/word/2010/wordprocessingDrawing" xmlns:wp="http://schemas.openxmlformats.org/drawingml/2006/wordprocessingDrawing" xmlns:w10="urn:schemas-microsoft-com:office:word" xmlns:w="http://schemas.openxmlformats.org/wordprocessingml/2006/main" xmlns:w14="http://schemas.microsoft.com/office/word/2010/wordml" xmlns:w15="http://schemas.microsoft.com/office/word/2012/wordml" xmlns:w16cid="http://schemas.microsoft.com/office/word/2016/wordml/cid" xmlns:w16se="http://schemas.microsoft.com/office/word/2015/wordml/symex" xmlns:wpg="http://schemas.microsoft.com/office/word/2010/wordprocessingGroup" xmlns:wpi="http://schemas.microsoft.com/office/word/2010/wordprocessingInk" xmlns:wne="http://schemas.microsoft.com/office/word/2006/wordml" xmlns:wps="http://schemas.microsoft.com/office/word/2010/wordprocessingShape" mc:Ignorable="w14 w15 w16se w16cid wp14">
+<w:ftr xmlns:wpc="http://schemas.microsoft.com/office/word/2010/wordprocessingCanvas" xmlns:cx="http://schemas.microsoft.com/office/drawing/2014/chartex" xmlns:cx1="http://schemas.microsoft.com/office/drawing/2015/9/8/chartex" xmlns:cx2="http://schemas.microsoft.com/office/drawing/2015/10/21/chartex" xmlns:cx3="http://schemas.microsoft.com/office/drawing/2016/5/9/chartex" xmlns:cx4="http://schemas.microsoft.com/office/drawing/2016/5/10/chartex" xmlns:cx5="http://schemas.microsoft.com/office/drawing/2016/5/11/chartex" xmlns:cx6="http://schemas.microsoft.com/office/drawing/2016/5/12/chartex" xmlns:cx7="http://schemas.microsoft.com/office/drawing/2016/5/13/chartex" xmlns:cx8="http://schemas.microsoft.com/office/drawing/2016/5/14/chartex" xmlns:mc="http://schemas.openxmlformats.org/markup-compatibility/2006" xmlns:aink="http://schemas.microsoft.com/office/drawing/2016/ink" xmlns:am3d="http://schemas.microsoft.com/office/drawing/2017/model3d" xmlns:o="urn:schemas-microsoft-com:office:office" xmlns:r="http://schemas.openxmlformats.org/officeDocument/2006/relationships" xmlns:m="http://schemas.openxmlformats.org/officeDocument/2006/math" xmlns:v="urn:schemas-microsoft-com:vml" xmlns:wp14="http://schemas.microsoft.com/office/word/2010/wordprocessingDrawing" xmlns:wp="http://schemas.openxmlformats.org/drawingml/2006/wordprocessingDrawing" xmlns:w10="urn:schemas-microsoft-com:office:word" xmlns:w="http://schemas.openxmlformats.org/wordprocessingml/2006/main" xmlns:w14="http://schemas.microsoft.com/office/word/2010/wordml" xmlns:w15="http://schemas.microsoft.com/office/word/2012/wordml" xmlns:w16cex="http://schemas.microsoft.com/office/word/2018/wordml/cex" xmlns:w16cid="http://schemas.microsoft.com/office/word/2016/wordml/cid" xmlns:w16="http://schemas.microsoft.com/office/word/2018/wordml" xmlns:w16se="http://schemas.microsoft.com/office/word/2015/wordml/symex" xmlns:wpg="http://schemas.microsoft.com/office/word/2010/wordprocessingGroup" xmlns:wpi="http://schemas.microsoft.com/office/word/2010/wordprocessingInk" xmlns:wne="http://schemas.microsoft.com/office/word/2006/wordml" xmlns:wps="http://schemas.microsoft.com/office/word/2010/wordprocessingShape" mc:Ignorable="w14 w15 w16se w16cid w16 w16cex wp14">
   <w:p>
     <w:pPr>
       <w:pStyle w:val="Footer"/>
@@ -8871,7 +8851,7 @@
 </file>
 
 <file path=word/footnotes.xml><?xml version="1.0" encoding="utf-8"?>
-<w:footnotes xmlns:wpc="http://schemas.microsoft.com/office/word/2010/wordprocessingCanvas" xmlns:cx="http://schemas.microsoft.com/office/drawing/2014/chartex" xmlns:cx1="http://schemas.microsoft.com/office/drawing/2015/9/8/chartex" xmlns:cx2="http://schemas.microsoft.com/office/drawing/2015/10/21/chartex" xmlns:cx3="http://schemas.microsoft.com/office/drawing/2016/5/9/chartex" xmlns:cx4="http://schemas.microsoft.com/office/drawing/2016/5/10/chartex" xmlns:cx5="http://schemas.microsoft.com/office/drawing/2016/5/11/chartex" xmlns:cx6="http://schemas.microsoft.com/office/drawing/2016/5/12/chartex" xmlns:cx7="http://schemas.microsoft.com/office/drawing/2016/5/13/chartex" xmlns:cx8="http://schemas.microsoft.com/office/drawing/2016/5/14/chartex" xmlns:mc="http://schemas.openxmlformats.org/markup-compatibility/2006" xmlns:aink="http://schemas.microsoft.com/office/drawing/2016/ink" xmlns:am3d="http://schemas.microsoft.com/office/drawing/2017/model3d" xmlns:o="urn:schemas-microsoft-com:office:office" xmlns:r="http://schemas.openxmlformats.org/officeDocument/2006/relationships" xmlns:m="http://schemas.openxmlformats.org/officeDocument/2006/math" xmlns:v="urn:schemas-microsoft-com:vml" xmlns:wp14="http://schemas.microsoft.com/office/word/2010/wordprocessingDrawing" xmlns:wp="http://schemas.openxmlformats.org/drawingml/2006/wordprocessingDrawing" xmlns:w10="urn:schemas-microsoft-com:office:word" xmlns:w="http://schemas.openxmlformats.org/wordprocessingml/2006/main" xmlns:w14="http://schemas.microsoft.com/office/word/2010/wordml" xmlns:w15="http://schemas.microsoft.com/office/word/2012/wordml" xmlns:w16cid="http://schemas.microsoft.com/office/word/2016/wordml/cid" xmlns:w16se="http://schemas.microsoft.com/office/word/2015/wordml/symex" xmlns:wpg="http://schemas.microsoft.com/office/word/2010/wordprocessingGroup" xmlns:wpi="http://schemas.microsoft.com/office/word/2010/wordprocessingInk" xmlns:wne="http://schemas.microsoft.com/office/word/2006/wordml" xmlns:wps="http://schemas.microsoft.com/office/word/2010/wordprocessingShape" mc:Ignorable="w14 w15 w16se w16cid wp14">
+<w:footnotes xmlns:wpc="http://schemas.microsoft.com/office/word/2010/wordprocessingCanvas" xmlns:cx="http://schemas.microsoft.com/office/drawing/2014/chartex" xmlns:cx1="http://schemas.microsoft.com/office/drawing/2015/9/8/chartex" xmlns:cx2="http://schemas.microsoft.com/office/drawing/2015/10/21/chartex" xmlns:cx3="http://schemas.microsoft.com/office/drawing/2016/5/9/chartex" xmlns:cx4="http://schemas.microsoft.com/office/drawing/2016/5/10/chartex" xmlns:cx5="http://schemas.microsoft.com/office/drawing/2016/5/11/chartex" xmlns:cx6="http://schemas.microsoft.com/office/drawing/2016/5/12/chartex" xmlns:cx7="http://schemas.microsoft.com/office/drawing/2016/5/13/chartex" xmlns:cx8="http://schemas.microsoft.com/office/drawing/2016/5/14/chartex" xmlns:mc="http://schemas.openxmlformats.org/markup-compatibility/2006" xmlns:aink="http://schemas.microsoft.com/office/drawing/2016/ink" xmlns:am3d="http://schemas.microsoft.com/office/drawing/2017/model3d" xmlns:o="urn:schemas-microsoft-com:office:office" xmlns:r="http://schemas.openxmlformats.org/officeDocument/2006/relationships" xmlns:m="http://schemas.openxmlformats.org/officeDocument/2006/math" xmlns:v="urn:schemas-microsoft-com:vml" xmlns:wp14="http://schemas.microsoft.com/office/word/2010/wordprocessingDrawing" xmlns:wp="http://schemas.openxmlformats.org/drawingml/2006/wordprocessingDrawing" xmlns:w10="urn:schemas-microsoft-com:office:word" xmlns:w="http://schemas.openxmlformats.org/wordprocessingml/2006/main" xmlns:w14="http://schemas.microsoft.com/office/word/2010/wordml" xmlns:w15="http://schemas.microsoft.com/office/word/2012/wordml" xmlns:w16cex="http://schemas.microsoft.com/office/word/2018/wordml/cex" xmlns:w16cid="http://schemas.microsoft.com/office/word/2016/wordml/cid" xmlns:w16="http://schemas.microsoft.com/office/word/2018/wordml" xmlns:w16se="http://schemas.microsoft.com/office/word/2015/wordml/symex" xmlns:wpg="http://schemas.microsoft.com/office/word/2010/wordprocessingGroup" xmlns:wpi="http://schemas.microsoft.com/office/word/2010/wordprocessingInk" xmlns:wne="http://schemas.microsoft.com/office/word/2006/wordml" xmlns:wps="http://schemas.microsoft.com/office/word/2010/wordprocessingShape" mc:Ignorable="w14 w15 w16se w16cid w16 w16cex wp14">
   <w:footnote w:type="separator" w:id="-1">
     <w:p>
       <w:r>
@@ -8890,7 +8870,7 @@
 </file>
 
 <file path=word/numbering.xml><?xml version="1.0" encoding="utf-8"?>
-<w:numbering xmlns:wpc="http://schemas.microsoft.com/office/word/2010/wordprocessingCanvas" xmlns:cx="http://schemas.microsoft.com/office/drawing/2014/chartex" xmlns:cx1="http://schemas.microsoft.com/office/drawing/2015/9/8/chartex" xmlns:cx2="http://schemas.microsoft.com/office/drawing/2015/10/21/chartex" xmlns:cx3="http://schemas.microsoft.com/office/drawing/2016/5/9/chartex" xmlns:cx4="http://schemas.microsoft.com/office/drawing/2016/5/10/chartex" xmlns:cx5="http://schemas.microsoft.com/office/drawing/2016/5/11/chartex" xmlns:cx6="http://schemas.microsoft.com/office/drawing/2016/5/12/chartex" xmlns:cx7="http://schemas.microsoft.com/office/drawing/2016/5/13/chartex" xmlns:cx8="http://schemas.microsoft.com/office/drawing/2016/5/14/chartex" xmlns:mc="http://schemas.openxmlformats.org/markup-compatibility/2006" xmlns:aink="http://schemas.microsoft.com/office/drawing/2016/ink" xmlns:am3d="http://schemas.microsoft.com/office/drawing/2017/model3d" xmlns:o="urn:schemas-microsoft-com:office:office" xmlns:r="http://schemas.openxmlformats.org/officeDocument/2006/relationships" xmlns:m="http://schemas.openxmlformats.org/officeDocument/2006/math" xmlns:v="urn:schemas-microsoft-com:vml" xmlns:wp14="http://schemas.microsoft.com/office/word/2010/wordprocessingDrawing" xmlns:wp="http://schemas.openxmlformats.org/drawingml/2006/wordprocessingDrawing" xmlns:w10="urn:schemas-microsoft-com:office:word" xmlns:w="http://schemas.openxmlformats.org/wordprocessingml/2006/main" xmlns:w14="http://schemas.microsoft.com/office/word/2010/wordml" xmlns:w15="http://schemas.microsoft.com/office/word/2012/wordml" xmlns:w16cid="http://schemas.microsoft.com/office/word/2016/wordml/cid" xmlns:w16se="http://schemas.microsoft.com/office/word/2015/wordml/symex" xmlns:wpg="http://schemas.microsoft.com/office/word/2010/wordprocessingGroup" xmlns:wpi="http://schemas.microsoft.com/office/word/2010/wordprocessingInk" xmlns:wne="http://schemas.microsoft.com/office/word/2006/wordml" xmlns:wps="http://schemas.microsoft.com/office/word/2010/wordprocessingShape" mc:Ignorable="w14 w15 w16se w16cid wp14">
+<w:numbering xmlns:wpc="http://schemas.microsoft.com/office/word/2010/wordprocessingCanvas" xmlns:cx="http://schemas.microsoft.com/office/drawing/2014/chartex" xmlns:cx1="http://schemas.microsoft.com/office/drawing/2015/9/8/chartex" xmlns:cx2="http://schemas.microsoft.com/office/drawing/2015/10/21/chartex" xmlns:cx3="http://schemas.microsoft.com/office/drawing/2016/5/9/chartex" xmlns:cx4="http://schemas.microsoft.com/office/drawing/2016/5/10/chartex" xmlns:cx5="http://schemas.microsoft.com/office/drawing/2016/5/11/chartex" xmlns:cx6="http://schemas.microsoft.com/office/drawing/2016/5/12/chartex" xmlns:cx7="http://schemas.microsoft.com/office/drawing/2016/5/13/chartex" xmlns:cx8="http://schemas.microsoft.com/office/drawing/2016/5/14/chartex" xmlns:mc="http://schemas.openxmlformats.org/markup-compatibility/2006" xmlns:aink="http://schemas.microsoft.com/office/drawing/2016/ink" xmlns:am3d="http://schemas.microsoft.com/office/drawing/2017/model3d" xmlns:o="urn:schemas-microsoft-com:office:office" xmlns:r="http://schemas.openxmlformats.org/officeDocument/2006/relationships" xmlns:m="http://schemas.openxmlformats.org/officeDocument/2006/math" xmlns:v="urn:schemas-microsoft-com:vml" xmlns:wp14="http://schemas.microsoft.com/office/word/2010/wordprocessingDrawing" xmlns:wp="http://schemas.openxmlformats.org/drawingml/2006/wordprocessingDrawing" xmlns:w10="urn:schemas-microsoft-com:office:word" xmlns:w="http://schemas.openxmlformats.org/wordprocessingml/2006/main" xmlns:w14="http://schemas.microsoft.com/office/word/2010/wordml" xmlns:w15="http://schemas.microsoft.com/office/word/2012/wordml" xmlns:w16cex="http://schemas.microsoft.com/office/word/2018/wordml/cex" xmlns:w16cid="http://schemas.microsoft.com/office/word/2016/wordml/cid" xmlns:w16="http://schemas.microsoft.com/office/word/2018/wordml" xmlns:w16se="http://schemas.microsoft.com/office/word/2015/wordml/symex" xmlns:wpg="http://schemas.microsoft.com/office/word/2010/wordprocessingGroup" xmlns:wpi="http://schemas.microsoft.com/office/word/2010/wordprocessingInk" xmlns:wne="http://schemas.microsoft.com/office/word/2006/wordml" xmlns:wps="http://schemas.microsoft.com/office/word/2010/wordprocessingShape" mc:Ignorable="w14 w15 w16se w16cid w16 w16cex wp14">
   <w:abstractNum w:abstractNumId="0" w15:restartNumberingAfterBreak="0">
     <w:nsid w:val="00C372DC"/>
     <w:multiLevelType w:val="hybridMultilevel"/>
@@ -13357,7 +13337,7 @@
 </file>
 
 <file path=word/styles.xml><?xml version="1.0" encoding="utf-8"?>
-<w:styles xmlns:mc="http://schemas.openxmlformats.org/markup-compatibility/2006" xmlns:r="http://schemas.openxmlformats.org/officeDocument/2006/relationships" xmlns:w="http://schemas.openxmlformats.org/wordprocessingml/2006/main" xmlns:w14="http://schemas.microsoft.com/office/word/2010/wordml" xmlns:w15="http://schemas.microsoft.com/office/word/2012/wordml" xmlns:w16cid="http://schemas.microsoft.com/office/word/2016/wordml/cid" xmlns:w16se="http://schemas.microsoft.com/office/word/2015/wordml/symex" mc:Ignorable="w14 w15 w16se w16cid">
+<w:styles xmlns:mc="http://schemas.openxmlformats.org/markup-compatibility/2006" xmlns:r="http://schemas.openxmlformats.org/officeDocument/2006/relationships" xmlns:w="http://schemas.openxmlformats.org/wordprocessingml/2006/main" xmlns:w14="http://schemas.microsoft.com/office/word/2010/wordml" xmlns:w15="http://schemas.microsoft.com/office/word/2012/wordml" xmlns:w16cex="http://schemas.microsoft.com/office/word/2018/wordml/cex" xmlns:w16cid="http://schemas.microsoft.com/office/word/2016/wordml/cid" xmlns:w16="http://schemas.microsoft.com/office/word/2018/wordml" xmlns:w16se="http://schemas.microsoft.com/office/word/2015/wordml/symex" mc:Ignorable="w14 w15 w16se w16cid w16 w16cex">
   <w:docDefaults>
     <w:rPrDefault>
       <w:rPr>

</xml_diff>